<commit_message>
Changes in Management (after Keshavarz opinion)
git-svn-id: svn://localhost@154 f1514e4e-b68a-44c6-9dea-45284c435795
</commit_message>
<xml_diff>
--- a/trunk/doc/Technical/RequirementsAnalysis/Management - Customer Version.docx
+++ b/trunk/doc/Technical/RequirementsAnalysis/Management - Customer Version.docx
@@ -2029,70 +2029,8 @@
           <w:rtl/>
           <w:lang w:bidi="fa-IR"/>
         </w:rPr>
-        <w:t>متن پرسش</w:t>
-      </w:r>
-      <w:r>
-        <w:rPr>
-          <w:rStyle w:val="FootnoteReference"/>
-          <w:rtl/>
-          <w:lang w:bidi="fa-IR"/>
-        </w:rPr>
-        <w:footnoteReference w:id="3"/>
-      </w:r>
-      <w:r>
-        <w:rPr>
-          <w:rFonts w:hint="cs"/>
-          <w:rtl/>
-          <w:lang w:bidi="fa-IR"/>
-        </w:rPr>
-        <w:t xml:space="preserve"> تست اتصال: کاربر می</w:t>
-      </w:r>
-      <w:r>
-        <w:rPr>
-          <w:rFonts w:hint="cs"/>
-          <w:rtl/>
-          <w:lang w:bidi="fa-IR"/>
-        </w:rPr>
-        <w:softHyphen/>
-        <w:t>تواند پرسشی را برای تست اتصال وارد کند. وارد کردن این پرسش اجباری نیست و در صورتی که چیزی وارد نشود با پرسش پیش</w:t>
-      </w:r>
-      <w:r>
-        <w:rPr>
-          <w:rFonts w:hint="cs"/>
-          <w:rtl/>
-          <w:lang w:bidi="fa-IR"/>
-        </w:rPr>
-        <w:softHyphen/>
-        <w:t>فرض اتصال تست خواهد شد.</w:t>
-      </w:r>
-    </w:p>
-    <w:p>
-      <w:pPr>
-        <w:pStyle w:val="ListParagraph"/>
-        <w:numPr>
-          <w:ilvl w:val="0"/>
-          <w:numId w:val="12"/>
-        </w:numPr>
-        <w:rPr>
-          <w:lang w:bidi="fa-IR"/>
-        </w:rPr>
-      </w:pPr>
-      <w:r>
-        <w:rPr>
-          <w:rFonts w:hint="cs"/>
-          <w:rtl/>
-          <w:lang w:bidi="fa-IR"/>
-        </w:rPr>
-        <w:lastRenderedPageBreak/>
         <w:t>نام فارسی معادل پایگاه داده</w:t>
       </w:r>
-    </w:p>
-    <w:p>
-      <w:pPr>
-        <w:rPr>
-          <w:lang w:bidi="fa-IR"/>
-        </w:rPr>
-      </w:pPr>
     </w:p>
     <w:p>
       <w:pPr>
@@ -2152,7 +2090,16 @@
           <w:lang w:bidi="fa-IR"/>
         </w:rPr>
         <w:softHyphen/>
-        <w:t>فرض استفاده نشود و پیام خطا به نحو مناسبی به کاربر توضیح دهد که مشکل مربوط به کدام</w:t>
+        <w:t xml:space="preserve">فرض </w:t>
+      </w:r>
+      <w:r>
+        <w:rPr>
+          <w:rFonts w:hint="cs"/>
+          <w:rtl/>
+          <w:lang w:bidi="fa-IR"/>
+        </w:rPr>
+        <w:lastRenderedPageBreak/>
+        <w:t>استفاده نشود و پیام خطا به نحو مناسبی به کاربر توضیح دهد که مشکل مربوط به کدام</w:t>
       </w:r>
       <w:r>
         <w:rPr>
@@ -2284,7 +2231,7 @@
           <w:rtl/>
           <w:lang w:bidi="fa-IR"/>
         </w:rPr>
-        <w:footnoteReference w:id="4"/>
+        <w:footnoteReference w:id="3"/>
       </w:r>
       <w:r>
         <w:rPr>
@@ -2323,7 +2270,7 @@
                     <a:blip r:embed="rId10" cstate="print">
                       <a:extLst>
                         <a:ext uri="{28A0092B-C50C-407E-A947-70E740481C1C}">
-                          <a14:useLocalDpi xmlns="" xmlns:wpc="http://schemas.microsoft.com/office/word/2010/wordprocessingCanvas" xmlns:mc="http://schemas.openxmlformats.org/markup-compatibility/2006" xmlns:o="urn:schemas-microsoft-com:office:office" xmlns:v="urn:schemas-microsoft-com:vml" xmlns:wp14="http://schemas.microsoft.com/office/word/2010/wordprocessingDrawing" xmlns:w10="urn:schemas-microsoft-com:office:word" xmlns:w="http://schemas.openxmlformats.org/wordprocessingml/2006/main" xmlns:w14="http://schemas.microsoft.com/office/word/2010/wordml" xmlns:wpg="http://schemas.microsoft.com/office/word/2010/wordprocessingGroup" xmlns:wpi="http://schemas.microsoft.com/office/word/2010/wordprocessingInk" xmlns:wps="http://schemas.microsoft.com/office/word/2010/wordprocessingShape" xmlns:a14="http://schemas.microsoft.com/office/drawing/2010/main" val="0"/>
+                          <a14:useLocalDpi xmlns:a14="http://schemas.microsoft.com/office/drawing/2010/main" xmlns:wps="http://schemas.microsoft.com/office/word/2010/wordprocessingShape" xmlns:wpi="http://schemas.microsoft.com/office/word/2010/wordprocessingInk" xmlns:wpg="http://schemas.microsoft.com/office/word/2010/wordprocessingGroup" xmlns:w14="http://schemas.microsoft.com/office/word/2010/wordml" xmlns:w="http://schemas.openxmlformats.org/wordprocessingml/2006/main" xmlns:w10="urn:schemas-microsoft-com:office:word" xmlns:wp14="http://schemas.microsoft.com/office/word/2010/wordprocessingDrawing" xmlns:v="urn:schemas-microsoft-com:vml" xmlns:o="urn:schemas-microsoft-com:office:office" xmlns:mc="http://schemas.openxmlformats.org/markup-compatibility/2006" xmlns:wpc="http://schemas.microsoft.com/office/word/2010/wordprocessingCanvas" xmlns="" val="0"/>
                         </a:ext>
                       </a:extLst>
                     </a:blip>
@@ -2541,7 +2488,6 @@
           <w:rtl/>
           <w:lang w:bidi="fa-IR"/>
         </w:rPr>
-        <w:lastRenderedPageBreak/>
         <w:t>با دوبار کلیک (یا انتخاب ردیف و زدن دکمه</w:t>
       </w:r>
       <w:r>
@@ -2618,6 +2564,7 @@
           <w:rtl/>
           <w:lang w:bidi="fa-IR"/>
         </w:rPr>
+        <w:lastRenderedPageBreak/>
         <w:t>نام جدول: که بر اساس انتخاب کاربر صرفا به وی نمایش داده می</w:t>
       </w:r>
       <w:r>
@@ -2767,7 +2714,7 @@
                     <a:blip r:embed="rId11" cstate="print">
                       <a:extLst>
                         <a:ext uri="{28A0092B-C50C-407E-A947-70E740481C1C}">
-                          <a14:useLocalDpi xmlns="" xmlns:wpc="http://schemas.microsoft.com/office/word/2010/wordprocessingCanvas" xmlns:mc="http://schemas.openxmlformats.org/markup-compatibility/2006" xmlns:o="urn:schemas-microsoft-com:office:office" xmlns:v="urn:schemas-microsoft-com:vml" xmlns:wp14="http://schemas.microsoft.com/office/word/2010/wordprocessingDrawing" xmlns:w10="urn:schemas-microsoft-com:office:word" xmlns:w="http://schemas.openxmlformats.org/wordprocessingml/2006/main" xmlns:w14="http://schemas.microsoft.com/office/word/2010/wordml" xmlns:wpg="http://schemas.microsoft.com/office/word/2010/wordprocessingGroup" xmlns:wpi="http://schemas.microsoft.com/office/word/2010/wordprocessingInk" xmlns:wps="http://schemas.microsoft.com/office/word/2010/wordprocessingShape" xmlns:a14="http://schemas.microsoft.com/office/drawing/2010/main" val="0"/>
+                          <a14:useLocalDpi xmlns:a14="http://schemas.microsoft.com/office/drawing/2010/main" xmlns:wps="http://schemas.microsoft.com/office/word/2010/wordprocessingShape" xmlns:wpi="http://schemas.microsoft.com/office/word/2010/wordprocessingInk" xmlns:wpg="http://schemas.microsoft.com/office/word/2010/wordprocessingGroup" xmlns:w14="http://schemas.microsoft.com/office/word/2010/wordml" xmlns:w="http://schemas.openxmlformats.org/wordprocessingml/2006/main" xmlns:w10="urn:schemas-microsoft-com:office:word" xmlns:wp14="http://schemas.microsoft.com/office/word/2010/wordprocessingDrawing" xmlns:v="urn:schemas-microsoft-com:vml" xmlns:o="urn:schemas-microsoft-com:office:office" xmlns:mc="http://schemas.openxmlformats.org/markup-compatibility/2006" xmlns:wpc="http://schemas.microsoft.com/office/word/2010/wordprocessingCanvas" xmlns="" val="0"/>
                         </a:ext>
                       </a:extLst>
                     </a:blip>
@@ -3791,7 +3738,7 @@
           <w:rtl/>
           <w:lang w:bidi="fa-IR"/>
         </w:rPr>
-        <w:footnoteReference w:id="5"/>
+        <w:footnoteReference w:id="4"/>
       </w:r>
       <w:r>
         <w:rPr>
@@ -3948,7 +3895,7 @@
               <w:noProof/>
               <w:rtl/>
             </w:rPr>
-            <w:t>1</w:t>
+            <w:t>10</w:t>
           </w:r>
         </w:fldSimple>
       </w:p>
@@ -4045,7 +3992,6 @@
       <w:pPr>
         <w:pStyle w:val="FootnoteText"/>
         <w:rPr>
-          <w:rtl/>
           <w:lang w:bidi="fa-IR"/>
         </w:rPr>
       </w:pPr>
@@ -4065,39 +4011,11 @@
         <w:rPr>
           <w:lang w:bidi="fa-IR"/>
         </w:rPr>
-        <w:t>QUERY</w:t>
+        <w:t>VIEW</w:t>
       </w:r>
     </w:p>
   </w:footnote>
   <w:footnote w:id="4">
-    <w:p>
-      <w:pPr>
-        <w:pStyle w:val="FootnoteText"/>
-        <w:rPr>
-          <w:lang w:bidi="fa-IR"/>
-        </w:rPr>
-      </w:pPr>
-      <w:r>
-        <w:rPr>
-          <w:rStyle w:val="FootnoteReference"/>
-        </w:rPr>
-        <w:footnoteRef/>
-      </w:r>
-      <w:r>
-        <w:rPr>
-          <w:rtl/>
-        </w:rPr>
-        <w:t xml:space="preserve"> </w:t>
-      </w:r>
-      <w:r>
-        <w:rPr>
-          <w:lang w:bidi="fa-IR"/>
-        </w:rPr>
-        <w:t>VIEW</w:t>
-      </w:r>
-    </w:p>
-  </w:footnote>
-  <w:footnote w:id="5">
     <w:p>
       <w:pPr>
         <w:pStyle w:val="FootnoteText"/>
@@ -7247,7 +7165,7 @@
 </file>
 
 <file path=customXml/itemProps2.xml><?xml version="1.0" encoding="utf-8"?>
-<ds:datastoreItem xmlns:ds="http://schemas.openxmlformats.org/officeDocument/2006/customXml" ds:itemID="{2E3558AD-D909-47F6-A240-F808DCDA3714}">
+<ds:datastoreItem xmlns:ds="http://schemas.openxmlformats.org/officeDocument/2006/customXml" ds:itemID="{67A76EB7-CD5E-4961-BDE3-3E90DEABDEF3}">
   <ds:schemaRefs>
     <ds:schemaRef ds:uri="http://schemas.openxmlformats.org/officeDocument/2006/bibliography"/>
   </ds:schemaRefs>

</xml_diff>